<commit_message>
I completed all the unittest that I can make passed in test.py file | also make changes to SRS section 2
</commit_message>
<xml_diff>
--- a/docs/srs_template_first_draft_submitted.docx
+++ b/docs/srs_template_first_draft_submitted.docx
@@ -1923,12 +1923,6 @@
         <w:gridCol w:w="1584"/>
       </w:tblGrid>
       <w:tr>
-        <w:tblPrEx>
-          <w:tblCellMar>
-            <w:top w:w="0" w:type="dxa"/>
-            <w:bottom w:w="0" w:type="dxa"/>
-          </w:tblCellMar>
-        </w:tblPrEx>
         <w:tc>
           <w:tcPr>
             <w:tcW w:w="2160" w:type="dxa"/>
@@ -2023,12 +2017,6 @@
         </w:tc>
       </w:tr>
       <w:tr>
-        <w:tblPrEx>
-          <w:tblCellMar>
-            <w:top w:w="0" w:type="dxa"/>
-            <w:bottom w:w="0" w:type="dxa"/>
-          </w:tblCellMar>
-        </w:tblPrEx>
         <w:tc>
           <w:tcPr>
             <w:tcW w:w="2160" w:type="dxa"/>
@@ -2083,12 +2071,6 @@
         </w:tc>
       </w:tr>
       <w:tr>
-        <w:tblPrEx>
-          <w:tblCellMar>
-            <w:top w:w="0" w:type="dxa"/>
-            <w:bottom w:w="0" w:type="dxa"/>
-          </w:tblCellMar>
-        </w:tblPrEx>
         <w:tc>
           <w:tcPr>
             <w:tcW w:w="2160" w:type="dxa"/>
@@ -2770,6 +2752,16 @@
           <w:sz w:val="24"/>
           <w:szCs w:val="24"/>
         </w:rPr>
+        <w:t xml:space="preserve"> winter</w:t>
+      </w:r>
+      <w:r>
+        <w:rPr>
+          <w:rFonts w:ascii="Times New Roman" w:hAnsi="Times New Roman"/>
+          <w:i w:val="0"/>
+          <w:iCs/>
+          <w:sz w:val="24"/>
+          <w:szCs w:val="24"/>
+        </w:rPr>
         <w:t xml:space="preserve"> sports,</w:t>
       </w:r>
       <w:r>
@@ -2890,17 +2882,17 @@
           <w:sz w:val="24"/>
           <w:szCs w:val="24"/>
         </w:rPr>
-        <w:t xml:space="preserve">  Alternatively, i</w:t>
-      </w:r>
-      <w:r>
-        <w:rPr>
-          <w:rFonts w:ascii="Times New Roman" w:hAnsi="Times New Roman"/>
-          <w:i w:val="0"/>
-          <w:iCs/>
-          <w:sz w:val="24"/>
-          <w:szCs w:val="24"/>
-        </w:rPr>
-        <w:t xml:space="preserve">t will also give you a no clock mode to practice. </w:t>
+        <w:t xml:space="preserve">  </w:t>
+      </w:r>
+      <w:r>
+        <w:rPr>
+          <w:rFonts w:ascii="Times New Roman" w:hAnsi="Times New Roman"/>
+          <w:i w:val="0"/>
+          <w:iCs/>
+          <w:sz w:val="24"/>
+          <w:szCs w:val="24"/>
+        </w:rPr>
+        <w:t xml:space="preserve"> </w:t>
       </w:r>
     </w:p>
     <w:p>
@@ -2998,23 +2990,85 @@
       <w:bookmarkEnd w:id="28"/>
     </w:p>
     <w:p>
-      <w:r>
-        <w:t>OE-1: The Olympic Trivia Game shall run on the following Operating Systems: Windows 8, Windows 10, Mac OS 10.14 to Mac OS 12, Linux Ubuntu, Google Chrome and Firefox.</w:t>
-      </w:r>
-    </w:p>
-    <w:p>
-      <w:r>
-        <w:t>OE-2: All HTML code shall comply with HTML 4.0 or greater for better experience.</w:t>
-      </w:r>
-    </w:p>
-    <w:p>
+      <w:pPr>
+        <w:ind w:left="720"/>
+      </w:pPr>
+      <w:r>
+        <w:t xml:space="preserve">OE-1: The Olympic Trivia Game shall run on the following Operating Systems: Windows 8, Windows 10, Mac OS 10.14 to Mac OS 12, </w:t>
+      </w:r>
+      <w:r>
+        <w:t xml:space="preserve">and </w:t>
+      </w:r>
+      <w:r>
+        <w:t>Linux Ubuntu.</w:t>
+      </w:r>
+    </w:p>
+    <w:p>
+      <w:pPr>
+        <w:ind w:left="720"/>
+      </w:pPr>
+      <w:r>
+        <w:t>OE-2: All code shall comply wi</w:t>
+      </w:r>
+      <w:r>
+        <w:t>th</w:t>
+      </w:r>
+      <w:r>
+        <w:t xml:space="preserve"> </w:t>
+      </w:r>
+      <w:r>
+        <w:t xml:space="preserve">up-to-date PEP specifications for </w:t>
+      </w:r>
+      <w:r>
+        <w:t xml:space="preserve">best </w:t>
+      </w:r>
+      <w:r>
+        <w:t>practices for</w:t>
+      </w:r>
+      <w:r>
+        <w:t xml:space="preserve"> better </w:t>
+      </w:r>
+      <w:r>
+        <w:t>performance</w:t>
+      </w:r>
+      <w:r>
+        <w:t>.</w:t>
+      </w:r>
+    </w:p>
+    <w:p>
+      <w:pPr>
+        <w:ind w:firstLine="720"/>
+      </w:pPr>
       <w:r>
         <w:t xml:space="preserve">OE-3: ALL programming shall be written using Python 3.6 or greater. </w:t>
       </w:r>
     </w:p>
     <w:p>
-      <w:r>
-        <w:t>OE-4 : The UI shall be developed using Angular version 12 or greater.</w:t>
+      <w:pPr>
+        <w:ind w:firstLine="720"/>
+      </w:pPr>
+      <w:r>
+        <w:t>OE-</w:t>
+      </w:r>
+      <w:r>
+        <w:t>4:</w:t>
+      </w:r>
+      <w:r>
+        <w:t xml:space="preserve"> The UI shall be developed using </w:t>
+      </w:r>
+      <w:r>
+        <w:t>the latest versions of Tinker</w:t>
+      </w:r>
+      <w:r>
+        <w:t>.</w:t>
+      </w:r>
+    </w:p>
+    <w:p>
+      <w:r>
+        <w:tab/>
+      </w:r>
+      <w:r>
+        <w:t>OE-5: Sound shall be developed using PyGame and its libraries</w:t>
       </w:r>
     </w:p>
     <w:p>
@@ -3034,31 +3088,94 @@
         <w:ind w:left="720"/>
       </w:pPr>
       <w:r>
-        <w:t>OTG initial design runs on browser(s) such Chrome and Firefox</w:t>
-      </w:r>
-      <w:r>
-        <w:t>.  O</w:t>
-      </w:r>
-      <w:r>
-        <w:t>ther browser</w:t>
+        <w:t xml:space="preserve">OTG initial design runs on </w:t>
+      </w:r>
+      <w:r>
+        <w:t>Tinker of the most popular IU available to Python today</w:t>
+      </w:r>
+      <w:r>
+        <w:t xml:space="preserve">. </w:t>
+      </w:r>
+      <w:r>
+        <w:t xml:space="preserve">Tinker  </w:t>
+      </w:r>
+      <w:r>
+        <w:t xml:space="preserve"> </w:t>
+      </w:r>
+      <w:r>
+        <w:t xml:space="preserve"> </w:t>
+      </w:r>
+      <w:r>
+        <w:t>allows</w:t>
+      </w:r>
+      <w:r>
+        <w:t xml:space="preserve"> us to create user friendly interfaces</w:t>
+      </w:r>
+      <w:r>
+        <w:t xml:space="preserve"> t</w:t>
+      </w:r>
+      <w:r>
+        <w:t>o make</w:t>
+      </w:r>
+      <w:r>
+        <w:t xml:space="preserve"> game </w:t>
+      </w:r>
+      <w:r>
+        <w:t>playing</w:t>
+      </w:r>
+      <w:r>
+        <w:t xml:space="preserve"> eas</w:t>
+      </w:r>
+      <w:r>
+        <w:t>ier</w:t>
+      </w:r>
+      <w:r>
+        <w:t xml:space="preserve"> play </w:t>
+      </w:r>
+      <w:r>
+        <w:t>for all</w:t>
+      </w:r>
+      <w:r>
+        <w:t xml:space="preserve"> user</w:t>
       </w:r>
       <w:r>
         <w:t>s</w:t>
       </w:r>
       <w:r>
-        <w:t xml:space="preserve"> might work</w:t>
-      </w:r>
-      <w:r>
         <w:t>,</w:t>
       </w:r>
       <w:r>
-        <w:t xml:space="preserve"> but no support will be included at this time.  To play with the most current trivia information</w:t>
-      </w:r>
-      <w:r>
-        <w:t>,</w:t>
-      </w:r>
-      <w:r>
-        <w:t xml:space="preserve"> the user will have the option to update the current data by updating online.</w:t>
+        <w:t xml:space="preserve"> </w:t>
+      </w:r>
+      <w:r>
+        <w:t xml:space="preserve">but </w:t>
+      </w:r>
+      <w:r>
+        <w:t>sadly</w:t>
+      </w:r>
+      <w:r>
+        <w:t xml:space="preserve"> </w:t>
+      </w:r>
+      <w:r>
+        <w:t>no support will be included at this time.  To play with the most current trivia informati</w:t>
+      </w:r>
+      <w:r>
+        <w:t>on available</w:t>
+      </w:r>
+      <w:r>
+        <w:t xml:space="preserve"> </w:t>
+      </w:r>
+      <w:r>
+        <w:t>future</w:t>
+      </w:r>
+      <w:r>
+        <w:t xml:space="preserve"> option to update the current data by updating online</w:t>
+      </w:r>
+      <w:r>
+        <w:t xml:space="preserve"> might be available in next 2023 version</w:t>
+      </w:r>
+      <w:r>
+        <w:t>.</w:t>
       </w:r>
     </w:p>
     <w:p>
@@ -3139,6 +3256,7 @@
           <w:szCs w:val="24"/>
           <w:lang w:eastAsia="zh-CN"/>
         </w:rPr>
+        <w:lastRenderedPageBreak/>
         <w:t xml:space="preserve">UD-2: </w:t>
       </w:r>
       <w:r>
@@ -3177,7 +3295,7 @@
           <w:szCs w:val="24"/>
           <w:lang w:eastAsia="zh-CN"/>
         </w:rPr>
-        <w:t>UD-3: Troubleshooting instructions and contact information will be available by a click of a b</w:t>
+        <w:t xml:space="preserve">UD-3: </w:t>
       </w:r>
       <w:r>
         <w:rPr>
@@ -3186,7 +3304,7 @@
           <w:szCs w:val="24"/>
           <w:lang w:eastAsia="zh-CN"/>
         </w:rPr>
-        <w:t>utton</w:t>
+        <w:t>I</w:t>
       </w:r>
       <w:r>
         <w:rPr>
@@ -3195,15 +3313,43 @@
           <w:szCs w:val="24"/>
           <w:lang w:eastAsia="zh-CN"/>
         </w:rPr>
-        <w:t xml:space="preserve">. </w:t>
-      </w:r>
+        <w:t xml:space="preserve">nstructions </w:t>
+      </w:r>
+      <w:r>
+        <w:rPr>
+          <w:rFonts w:ascii="Times New Roman" w:hAnsi="Times New Roman"/>
+          <w:iCs/>
+          <w:szCs w:val="24"/>
+          <w:lang w:eastAsia="zh-CN"/>
+        </w:rPr>
+        <w:t>will include to help navigate OTG and to make sure you get the most out of our game</w:t>
+      </w:r>
+      <w:r>
+        <w:rPr>
+          <w:rFonts w:ascii="Times New Roman" w:hAnsi="Times New Roman"/>
+          <w:iCs/>
+          <w:szCs w:val="24"/>
+          <w:lang w:eastAsia="zh-CN"/>
+        </w:rPr>
+        <w:t>.</w:t>
+      </w:r>
+    </w:p>
+    <w:p>
+      <w:pPr>
+        <w:suppressAutoHyphens/>
+        <w:rPr>
+          <w:rFonts w:ascii="Times New Roman" w:hAnsi="Times New Roman"/>
+          <w:iCs/>
+          <w:szCs w:val="24"/>
+          <w:lang w:eastAsia="zh-CN"/>
+        </w:rPr>
+      </w:pPr>
     </w:p>
     <w:p>
       <w:pPr>
         <w:pStyle w:val="Heading2"/>
       </w:pPr>
       <w:r>
-        <w:lastRenderedPageBreak/>
         <w:t>A</w:t>
       </w:r>
       <w:r>
@@ -3226,9 +3372,9 @@
           <w:lang w:eastAsia="zh-CN"/>
         </w:rPr>
       </w:pPr>
-      <w:bookmarkStart w:id="35" w:name="_Toc439994682"/>
-      <w:bookmarkStart w:id="36" w:name="_Toc439994687"/>
-      <w:bookmarkStart w:id="37" w:name="_Toc26969069"/>
+      <w:bookmarkStart w:id="35" w:name="_Toc439994687"/>
+      <w:bookmarkStart w:id="36" w:name="_Toc26969069"/>
+      <w:bookmarkStart w:id="37" w:name="_Toc439994682"/>
       <w:r>
         <w:rPr>
           <w:rFonts w:ascii="Times New Roman" w:hAnsi="Times New Roman"/>
@@ -3304,7 +3450,7 @@
           <w:szCs w:val="24"/>
           <w:lang w:eastAsia="zh-CN"/>
         </w:rPr>
-        <w:t xml:space="preserve"> with enough memory and CPU power to run the application.  If the device doesn’t offer connection to the internet</w:t>
+        <w:t xml:space="preserve"> with enough memory and CPU power to run the application. </w:t>
       </w:r>
       <w:r>
         <w:rPr>
@@ -3315,7 +3461,7 @@
           <w:szCs w:val="24"/>
           <w:lang w:eastAsia="zh-CN"/>
         </w:rPr>
-        <w:t>,</w:t>
+        <w:t xml:space="preserve"> U</w:t>
       </w:r>
       <w:r>
         <w:rPr>
@@ -3326,7 +3472,7 @@
           <w:szCs w:val="24"/>
           <w:lang w:eastAsia="zh-CN"/>
         </w:rPr>
-        <w:t xml:space="preserve"> the device might not be able to take advantage of </w:t>
+        <w:t xml:space="preserve">pgrades and </w:t>
       </w:r>
       <w:r>
         <w:rPr>
@@ -3337,7 +3483,7 @@
           <w:szCs w:val="24"/>
           <w:lang w:eastAsia="zh-CN"/>
         </w:rPr>
-        <w:t xml:space="preserve">the </w:t>
+        <w:t xml:space="preserve">increase in RAM will </w:t>
       </w:r>
       <w:r>
         <w:rPr>
@@ -3348,7 +3494,7 @@
           <w:szCs w:val="24"/>
           <w:lang w:eastAsia="zh-CN"/>
         </w:rPr>
-        <w:t>latest upgrades and improvement</w:t>
+        <w:t>improve</w:t>
       </w:r>
       <w:r>
         <w:rPr>
@@ -3359,6 +3505,116 @@
           <w:szCs w:val="24"/>
           <w:lang w:eastAsia="zh-CN"/>
         </w:rPr>
+        <w:t xml:space="preserve"> </w:t>
+      </w:r>
+      <w:r>
+        <w:rPr>
+          <w:rFonts w:ascii="Times New Roman" w:hAnsi="Times New Roman"/>
+          <w:i w:val="0"/>
+          <w:iCs/>
+          <w:sz w:val="24"/>
+          <w:szCs w:val="24"/>
+          <w:lang w:eastAsia="zh-CN"/>
+        </w:rPr>
+        <w:t>t</w:t>
+      </w:r>
+      <w:r>
+        <w:rPr>
+          <w:rFonts w:ascii="Times New Roman" w:hAnsi="Times New Roman"/>
+          <w:i w:val="0"/>
+          <w:iCs/>
+          <w:sz w:val="24"/>
+          <w:szCs w:val="24"/>
+          <w:lang w:eastAsia="zh-CN"/>
+        </w:rPr>
+        <w:t>he</w:t>
+      </w:r>
+      <w:r>
+        <w:rPr>
+          <w:rFonts w:ascii="Times New Roman" w:hAnsi="Times New Roman"/>
+          <w:i w:val="0"/>
+          <w:iCs/>
+          <w:sz w:val="24"/>
+          <w:szCs w:val="24"/>
+          <w:lang w:eastAsia="zh-CN"/>
+        </w:rPr>
+        <w:t xml:space="preserve"> </w:t>
+      </w:r>
+      <w:r>
+        <w:rPr>
+          <w:rFonts w:ascii="Times New Roman" w:hAnsi="Times New Roman"/>
+          <w:i w:val="0"/>
+          <w:iCs/>
+          <w:sz w:val="24"/>
+          <w:szCs w:val="24"/>
+          <w:lang w:eastAsia="zh-CN"/>
+        </w:rPr>
+        <w:t xml:space="preserve">player </w:t>
+      </w:r>
+      <w:r>
+        <w:rPr>
+          <w:rFonts w:ascii="Times New Roman" w:hAnsi="Times New Roman"/>
+          <w:i w:val="0"/>
+          <w:iCs/>
+          <w:sz w:val="24"/>
+          <w:szCs w:val="24"/>
+          <w:lang w:eastAsia="zh-CN"/>
+        </w:rPr>
+        <w:t xml:space="preserve">(s) </w:t>
+      </w:r>
+      <w:r>
+        <w:rPr>
+          <w:rFonts w:ascii="Times New Roman" w:hAnsi="Times New Roman"/>
+          <w:i w:val="0"/>
+          <w:iCs/>
+          <w:sz w:val="24"/>
+          <w:szCs w:val="24"/>
+          <w:lang w:eastAsia="zh-CN"/>
+        </w:rPr>
+        <w:t>experienc</w:t>
+      </w:r>
+      <w:r>
+        <w:rPr>
+          <w:rFonts w:ascii="Times New Roman" w:hAnsi="Times New Roman"/>
+          <w:i w:val="0"/>
+          <w:iCs/>
+          <w:sz w:val="24"/>
+          <w:szCs w:val="24"/>
+          <w:lang w:eastAsia="zh-CN"/>
+        </w:rPr>
+        <w:t>e.</w:t>
+      </w:r>
+      <w:r>
+        <w:rPr>
+          <w:rFonts w:ascii="Times New Roman" w:hAnsi="Times New Roman"/>
+          <w:i w:val="0"/>
+          <w:iCs/>
+          <w:sz w:val="24"/>
+          <w:szCs w:val="24"/>
+          <w:lang w:eastAsia="zh-CN"/>
+        </w:rPr>
+        <w:t xml:space="preserve">  </w:t>
+      </w:r>
+      <w:r>
+        <w:rPr>
+          <w:rFonts w:ascii="Times New Roman" w:hAnsi="Times New Roman"/>
+          <w:i w:val="0"/>
+          <w:iCs/>
+          <w:sz w:val="24"/>
+          <w:szCs w:val="24"/>
+          <w:lang w:eastAsia="zh-CN"/>
+        </w:rPr>
+        <w:t>Reminders available version</w:t>
+      </w:r>
+      <w:r>
+        <w:rPr>
+          <w:rFonts w:ascii="Times New Roman" w:hAnsi="Times New Roman"/>
+          <w:i w:val="0"/>
+          <w:iCs/>
+          <w:sz w:val="24"/>
+          <w:szCs w:val="24"/>
+          <w:lang w:eastAsia="zh-CN"/>
+        </w:rPr>
         <w:t>s</w:t>
       </w:r>
       <w:r>
@@ -3370,7 +3626,7 @@
           <w:szCs w:val="24"/>
           <w:lang w:eastAsia="zh-CN"/>
         </w:rPr>
-        <w:t xml:space="preserve"> to </w:t>
+        <w:t xml:space="preserve"> dates</w:t>
       </w:r>
       <w:r>
         <w:rPr>
@@ -3381,7 +3637,7 @@
           <w:szCs w:val="24"/>
           <w:lang w:eastAsia="zh-CN"/>
         </w:rPr>
-        <w:t>player experienc</w:t>
+        <w:t xml:space="preserve"> will</w:t>
       </w:r>
       <w:r>
         <w:rPr>
@@ -3392,7 +3648,7 @@
           <w:szCs w:val="24"/>
           <w:lang w:eastAsia="zh-CN"/>
         </w:rPr>
-        <w:t>e.</w:t>
+        <w:t xml:space="preserve"> </w:t>
       </w:r>
       <w:r>
         <w:rPr>
@@ -3403,7 +3659,7 @@
           <w:szCs w:val="24"/>
           <w:lang w:eastAsia="zh-CN"/>
         </w:rPr>
-        <w:t xml:space="preserve">  </w:t>
+        <w:t>post</w:t>
       </w:r>
       <w:r>
         <w:rPr>
@@ -3414,8 +3670,22 @@
           <w:szCs w:val="24"/>
           <w:lang w:eastAsia="zh-CN"/>
         </w:rPr>
-        <w:t>Reminders of available version</w:t>
-      </w:r>
+        <w:t xml:space="preserve"> at our fake website (</w:t>
+      </w:r>
+      <w:hyperlink r:id="rId10" w:history="1">
+        <w:r>
+          <w:rPr>
+            <w:rStyle w:val="Hyperlink"/>
+            <w:rFonts w:ascii="Times New Roman" w:hAnsi="Times New Roman"/>
+            <w:i w:val="0"/>
+            <w:iCs/>
+            <w:sz w:val="24"/>
+            <w:szCs w:val="24"/>
+            <w:lang w:eastAsia="zh-CN"/>
+          </w:rPr>
+          <w:t>www.fourmusketeers.com/fake/reminders/2023-php/404</w:t>
+        </w:r>
+      </w:hyperlink>
       <w:r>
         <w:rPr>
           <w:rFonts w:ascii="Times New Roman" w:hAnsi="Times New Roman"/>
@@ -3425,7 +3695,7 @@
           <w:szCs w:val="24"/>
           <w:lang w:eastAsia="zh-CN"/>
         </w:rPr>
-        <w:t>s</w:t>
+        <w:t>)</w:t>
       </w:r>
       <w:r>
         <w:rPr>
@@ -3436,7 +3706,7 @@
           <w:szCs w:val="24"/>
           <w:lang w:eastAsia="zh-CN"/>
         </w:rPr>
-        <w:t xml:space="preserve"> will only be triggered if you are connected to the internet.</w:t>
+        <w:t>.  Remember, play hard and stay in school.</w:t>
       </w:r>
     </w:p>
     <w:p>
@@ -3449,8 +3719,8 @@
       <w:r>
         <w:t>tures</w:t>
       </w:r>
+      <w:bookmarkEnd w:id="35"/>
       <w:bookmarkEnd w:id="36"/>
-      <w:bookmarkEnd w:id="37"/>
     </w:p>
     <w:p>
       <w:pPr>
@@ -3688,12 +3958,6 @@
         <w:gridCol w:w="8460"/>
       </w:tblGrid>
       <w:tr>
-        <w:tblPrEx>
-          <w:tblCellMar>
-            <w:top w:w="0" w:type="dxa"/>
-            <w:bottom w:w="0" w:type="dxa"/>
-          </w:tblCellMar>
-        </w:tblPrEx>
         <w:trPr>
           <w:trHeight w:val="1430"/>
         </w:trPr>
@@ -3709,6 +3973,7 @@
               <w:pStyle w:val="req"/>
             </w:pPr>
             <w:r>
+              <w:lastRenderedPageBreak/>
               <w:t>Player.Move:</w:t>
             </w:r>
             <w:r>
@@ -3757,19 +4022,12 @@
               <w:pStyle w:val="req"/>
             </w:pPr>
             <w:r>
-              <w:lastRenderedPageBreak/>
               <w:t>Player.Move.Down:         Move Player to the Room at bottom.</w:t>
             </w:r>
           </w:p>
         </w:tc>
       </w:tr>
       <w:tr>
-        <w:tblPrEx>
-          <w:tblCellMar>
-            <w:top w:w="0" w:type="dxa"/>
-            <w:bottom w:w="0" w:type="dxa"/>
-          </w:tblCellMar>
-        </w:tblPrEx>
         <w:trPr>
           <w:trHeight w:val="1430"/>
         </w:trPr>
@@ -3785,7 +4043,6 @@
               <w:pStyle w:val="req"/>
             </w:pPr>
             <w:r>
-              <w:lastRenderedPageBreak/>
               <w:t>Map.Player.Location:</w:t>
             </w:r>
             <w:r>
@@ -4101,12 +4358,6 @@
         <w:gridCol w:w="8586"/>
       </w:tblGrid>
       <w:tr>
-        <w:tblPrEx>
-          <w:tblCellMar>
-            <w:top w:w="0" w:type="dxa"/>
-            <w:bottom w:w="0" w:type="dxa"/>
-          </w:tblCellMar>
-        </w:tblPrEx>
         <w:trPr>
           <w:trHeight w:val="1430"/>
         </w:trPr>
@@ -4171,12 +4422,6 @@
         </w:tc>
       </w:tr>
       <w:tr>
-        <w:tblPrEx>
-          <w:tblCellMar>
-            <w:top w:w="0" w:type="dxa"/>
-            <w:bottom w:w="0" w:type="dxa"/>
-          </w:tblCellMar>
-        </w:tblPrEx>
         <w:trPr>
           <w:trHeight w:val="1430"/>
         </w:trPr>
@@ -4368,12 +4613,6 @@
         <w:gridCol w:w="8460"/>
       </w:tblGrid>
       <w:tr>
-        <w:tblPrEx>
-          <w:tblCellMar>
-            <w:top w:w="0" w:type="dxa"/>
-            <w:bottom w:w="0" w:type="dxa"/>
-          </w:tblCellMar>
-        </w:tblPrEx>
         <w:trPr>
           <w:trHeight w:val="1430"/>
         </w:trPr>
@@ -4431,7 +4670,7 @@
       <w:r>
         <w:t>External Interface Requirements</w:t>
       </w:r>
-      <w:bookmarkEnd w:id="35"/>
+      <w:bookmarkEnd w:id="37"/>
       <w:bookmarkEnd w:id="40"/>
     </w:p>
     <w:p>
@@ -4590,22 +4829,22 @@
       <w:pPr>
         <w:pStyle w:val="Heading1"/>
       </w:pPr>
-      <w:bookmarkStart w:id="48" w:name="_Toc439994690"/>
-      <w:bookmarkStart w:id="49" w:name="_Toc26969077"/>
+      <w:bookmarkStart w:id="48" w:name="_Toc26969077"/>
+      <w:bookmarkStart w:id="49" w:name="_Toc439994690"/>
       <w:r>
         <w:t>Other Nonfunctional Requirements</w:t>
       </w:r>
+      <w:bookmarkEnd w:id="48"/>
+    </w:p>
+    <w:p>
+      <w:pPr>
+        <w:pStyle w:val="Heading2"/>
+      </w:pPr>
+      <w:bookmarkStart w:id="50" w:name="_Toc26969078"/>
+      <w:r>
+        <w:t>Performance Requirements</w:t>
+      </w:r>
       <w:bookmarkEnd w:id="49"/>
-    </w:p>
-    <w:p>
-      <w:pPr>
-        <w:pStyle w:val="Heading2"/>
-      </w:pPr>
-      <w:bookmarkStart w:id="50" w:name="_Toc26969078"/>
-      <w:r>
-        <w:t>Performance Requirements</w:t>
-      </w:r>
-      <w:bookmarkEnd w:id="48"/>
       <w:bookmarkEnd w:id="50"/>
     </w:p>
     <w:p>
@@ -4803,7 +5042,7 @@
       </w:r>
     </w:p>
     <w:sectPr>
-      <w:headerReference w:type="default" r:id="rId10"/>
+      <w:headerReference w:type="default" r:id="rId11"/>
       <w:pgSz w:w="12240" w:h="15840" w:code="1"/>
       <w:pgMar w:top="1440" w:right="1296" w:bottom="1440" w:left="1296" w:header="720" w:footer="720" w:gutter="0"/>
       <w:pgNumType w:start="1"/>
@@ -5065,7 +5304,7 @@
       <w:lvlJc w:val="left"/>
     </w:lvl>
   </w:abstractNum>
-  <w:num w:numId="1">
+  <w:num w:numId="1" w16cid:durableId="1612010347">
     <w:abstractNumId w:val="0"/>
   </w:num>
 </w:numbering>
@@ -5650,11 +5889,15 @@
   </w:style>
   <w:style w:type="character" w:default="1" w:styleId="DefaultParagraphFont">
     <w:name w:val="Default Paragraph Font"/>
+    <w:uiPriority w:val="1"/>
     <w:semiHidden/>
+    <w:unhideWhenUsed/>
   </w:style>
   <w:style w:type="table" w:default="1" w:styleId="TableNormal">
     <w:name w:val="Normal Table"/>
+    <w:uiPriority w:val="99"/>
     <w:semiHidden/>
+    <w:unhideWhenUsed/>
     <w:tblPr>
       <w:tblInd w:w="0" w:type="dxa"/>
       <w:tblCellMar>
@@ -5667,7 +5910,9 @@
   </w:style>
   <w:style w:type="numbering" w:default="1" w:styleId="NoList">
     <w:name w:val="No List"/>
+    <w:uiPriority w:val="99"/>
     <w:semiHidden/>
+    <w:unhideWhenUsed/>
   </w:style>
   <w:style w:type="paragraph" w:styleId="Footer">
     <w:name w:val="footer"/>
@@ -6008,6 +6253,29 @@
       <w:ind w:left="2689" w:hanging="1429"/>
     </w:pPr>
   </w:style>
+  <w:style w:type="character" w:styleId="Hyperlink">
+    <w:name w:val="Hyperlink"/>
+    <w:basedOn w:val="DefaultParagraphFont"/>
+    <w:uiPriority w:val="99"/>
+    <w:unhideWhenUsed/>
+    <w:rsid w:val="00DE4506"/>
+    <w:rPr>
+      <w:color w:val="0563C1" w:themeColor="hyperlink"/>
+      <w:u w:val="single"/>
+    </w:rPr>
+  </w:style>
+  <w:style w:type="character" w:styleId="UnresolvedMention">
+    <w:name w:val="Unresolved Mention"/>
+    <w:basedOn w:val="DefaultParagraphFont"/>
+    <w:uiPriority w:val="99"/>
+    <w:semiHidden/>
+    <w:unhideWhenUsed/>
+    <w:rsid w:val="00DE4506"/>
+    <w:rPr>
+      <w:color w:val="605E5C"/>
+      <w:shd w:val="clear" w:color="auto" w:fill="E1DFDD"/>
+    </w:rPr>
+  </w:style>
 </w:styles>
 </file>
 

</xml_diff>

<commit_message>
I made changes to the assignment SRS section 2.5 and 2.7 yesterday and today
</commit_message>
<xml_diff>
--- a/docs/srs_template_first_draft_submitted.docx
+++ b/docs/srs_template_first_draft_submitted.docx
@@ -3593,7 +3593,7 @@
           <w:szCs w:val="24"/>
           <w:lang w:eastAsia="zh-CN"/>
         </w:rPr>
-        <w:t xml:space="preserve">  </w:t>
+        <w:t xml:space="preserve"> </w:t>
       </w:r>
       <w:r>
         <w:rPr>
@@ -3604,7 +3604,7 @@
           <w:szCs w:val="24"/>
           <w:lang w:eastAsia="zh-CN"/>
         </w:rPr>
-        <w:t>Reminders available version</w:t>
+        <w:t xml:space="preserve"> Remem</w:t>
       </w:r>
       <w:r>
         <w:rPr>
@@ -3615,7 +3615,7 @@
           <w:szCs w:val="24"/>
           <w:lang w:eastAsia="zh-CN"/>
         </w:rPr>
-        <w:t>s</w:t>
+        <w:t>ber to</w:t>
       </w:r>
       <w:r>
         <w:rPr>
@@ -3626,87 +3626,7 @@
           <w:szCs w:val="24"/>
           <w:lang w:eastAsia="zh-CN"/>
         </w:rPr>
-        <w:t xml:space="preserve"> dates</w:t>
-      </w:r>
-      <w:r>
-        <w:rPr>
-          <w:rFonts w:ascii="Times New Roman" w:hAnsi="Times New Roman"/>
-          <w:i w:val="0"/>
-          <w:iCs/>
-          <w:sz w:val="24"/>
-          <w:szCs w:val="24"/>
-          <w:lang w:eastAsia="zh-CN"/>
-        </w:rPr>
-        <w:t xml:space="preserve"> will</w:t>
-      </w:r>
-      <w:r>
-        <w:rPr>
-          <w:rFonts w:ascii="Times New Roman" w:hAnsi="Times New Roman"/>
-          <w:i w:val="0"/>
-          <w:iCs/>
-          <w:sz w:val="24"/>
-          <w:szCs w:val="24"/>
-          <w:lang w:eastAsia="zh-CN"/>
-        </w:rPr>
-        <w:t xml:space="preserve"> </w:t>
-      </w:r>
-      <w:r>
-        <w:rPr>
-          <w:rFonts w:ascii="Times New Roman" w:hAnsi="Times New Roman"/>
-          <w:i w:val="0"/>
-          <w:iCs/>
-          <w:sz w:val="24"/>
-          <w:szCs w:val="24"/>
-          <w:lang w:eastAsia="zh-CN"/>
-        </w:rPr>
-        <w:t>post</w:t>
-      </w:r>
-      <w:r>
-        <w:rPr>
-          <w:rFonts w:ascii="Times New Roman" w:hAnsi="Times New Roman"/>
-          <w:i w:val="0"/>
-          <w:iCs/>
-          <w:sz w:val="24"/>
-          <w:szCs w:val="24"/>
-          <w:lang w:eastAsia="zh-CN"/>
-        </w:rPr>
-        <w:t xml:space="preserve"> at our fake website (</w:t>
-      </w:r>
-      <w:hyperlink r:id="rId10" w:history="1">
-        <w:r>
-          <w:rPr>
-            <w:rStyle w:val="Hyperlink"/>
-            <w:rFonts w:ascii="Times New Roman" w:hAnsi="Times New Roman"/>
-            <w:i w:val="0"/>
-            <w:iCs/>
-            <w:sz w:val="24"/>
-            <w:szCs w:val="24"/>
-            <w:lang w:eastAsia="zh-CN"/>
-          </w:rPr>
-          <w:t>www.fourmusketeers.com/fake/reminders/2023-php/404</w:t>
-        </w:r>
-      </w:hyperlink>
-      <w:r>
-        <w:rPr>
-          <w:rFonts w:ascii="Times New Roman" w:hAnsi="Times New Roman"/>
-          <w:i w:val="0"/>
-          <w:iCs/>
-          <w:sz w:val="24"/>
-          <w:szCs w:val="24"/>
-          <w:lang w:eastAsia="zh-CN"/>
-        </w:rPr>
-        <w:t>)</w:t>
-      </w:r>
-      <w:r>
-        <w:rPr>
-          <w:rFonts w:ascii="Times New Roman" w:hAnsi="Times New Roman"/>
-          <w:i w:val="0"/>
-          <w:iCs/>
-          <w:sz w:val="24"/>
-          <w:szCs w:val="24"/>
-          <w:lang w:eastAsia="zh-CN"/>
-        </w:rPr>
-        <w:t>.  Remember, play hard and stay in school.</w:t>
+        <w:t xml:space="preserve"> play hard and stay in school.</w:t>
       </w:r>
     </w:p>
     <w:p>
@@ -5042,7 +4962,7 @@
       </w:r>
     </w:p>
     <w:sectPr>
-      <w:headerReference w:type="default" r:id="rId11"/>
+      <w:headerReference w:type="default" r:id="rId10"/>
       <w:pgSz w:w="12240" w:h="15840" w:code="1"/>
       <w:pgMar w:top="1440" w:right="1296" w:bottom="1440" w:left="1296" w:header="720" w:footer="720" w:gutter="0"/>
       <w:pgNumType w:start="1"/>

</xml_diff>